<commit_message>
[docs]: D02 documentation updated
</commit_message>
<xml_diff>
--- a/reports/Student #1/D02/D02 - Planning and Progress Report - Student #1.docx
+++ b/reports/Student #1/D02/D02 - Planning and Progress Report - Student #1.docx
@@ -578,16 +578,8 @@
         <w:rPr>
           <w:sz w:val="24"/>
         </w:rPr>
-        <w:t xml:space="preserve">Ángel García Escudero    </w:t>
-      </w:r>
-      <w:proofErr w:type="gramStart"/>
-      <w:r>
-        <w:rPr>
-          <w:sz w:val="24"/>
-        </w:rPr>
-        <w:t xml:space="preserve">   (</w:t>
-      </w:r>
-      <w:proofErr w:type="gramEnd"/>
+        <w:t>Ángel García Escudero       (</w:t>
+      </w:r>
       <w:r>
         <w:rPr>
           <w:color w:val="0563C1"/>
@@ -620,7 +612,6 @@
         <w:spacing w:after="0"/>
         <w:ind w:left="763"/>
       </w:pPr>
-      <w:proofErr w:type="gramStart"/>
       <w:r>
         <w:rPr>
           <w:sz w:val="24"/>
@@ -638,14 +629,7 @@
         <w:rPr>
           <w:sz w:val="24"/>
         </w:rPr>
-        <w:t>8</w:t>
-      </w:r>
-      <w:proofErr w:type="gramEnd"/>
-      <w:r>
-        <w:rPr>
-          <w:sz w:val="24"/>
-        </w:rPr>
-        <w:t>-3-2024</w:t>
+        <w:t>8-3-2024</w:t>
       </w:r>
       <w:r>
         <w:rPr>
@@ -1360,7 +1344,6 @@
         <w:tblCellMar>
           <w:top w:w="48" w:type="dxa"/>
           <w:left w:w="108" w:type="dxa"/>
-          <w:bottom w:w="0" w:type="dxa"/>
           <w:right w:w="115" w:type="dxa"/>
         </w:tblCellMar>
         <w:tblLook w:val="04A0" w:firstRow="1" w:lastRow="0" w:firstColumn="1" w:lastColumn="0" w:noHBand="0" w:noVBand="1"/>
@@ -1798,8 +1781,6 @@
         <w:tblCellMar>
           <w:top w:w="50" w:type="dxa"/>
           <w:left w:w="24" w:type="dxa"/>
-          <w:bottom w:w="0" w:type="dxa"/>
-          <w:right w:w="0" w:type="dxa"/>
         </w:tblCellMar>
         <w:tblLook w:val="04A0" w:firstRow="1" w:lastRow="0" w:firstColumn="1" w:lastColumn="0" w:noHBand="0" w:noVBand="1"/>
       </w:tblPr>
@@ -2034,21 +2015,8 @@
             <w:pPr>
               <w:ind w:left="290" w:firstLine="74"/>
             </w:pPr>
-            <w:proofErr w:type="spellStart"/>
-            <w:r>
-              <w:t>Attend</w:t>
-            </w:r>
-            <w:proofErr w:type="spellEnd"/>
-            <w:r>
-              <w:t xml:space="preserve"> </w:t>
-            </w:r>
-            <w:proofErr w:type="spellStart"/>
-            <w:r>
-              <w:t>lectures</w:t>
-            </w:r>
-            <w:proofErr w:type="spellEnd"/>
-            <w:r>
-              <w:t xml:space="preserve"> </w:t>
+            <w:r>
+              <w:t xml:space="preserve">Attend lectures </w:t>
             </w:r>
             <w:r>
               <w:rPr>
@@ -2225,21 +2193,8 @@
             <w:pPr>
               <w:ind w:left="211" w:firstLine="77"/>
             </w:pPr>
-            <w:proofErr w:type="spellStart"/>
-            <w:r>
-              <w:t>Learning</w:t>
-            </w:r>
-            <w:proofErr w:type="spellEnd"/>
-            <w:r>
-              <w:t xml:space="preserve"> </w:t>
-            </w:r>
-            <w:proofErr w:type="gramStart"/>
-            <w:r>
-              <w:t>meetings</w:t>
-            </w:r>
-            <w:proofErr w:type="gramEnd"/>
-            <w:r>
-              <w:t xml:space="preserve">  </w:t>
+            <w:r>
+              <w:t xml:space="preserve">Learning meetings  </w:t>
             </w:r>
             <w:r>
               <w:rPr>
@@ -2407,21 +2362,8 @@
             <w:pPr>
               <w:ind w:left="2" w:firstLine="134"/>
             </w:pPr>
-            <w:proofErr w:type="spellStart"/>
-            <w:r>
-              <w:t>Information</w:t>
-            </w:r>
-            <w:proofErr w:type="spellEnd"/>
-            <w:r>
-              <w:t xml:space="preserve"> </w:t>
-            </w:r>
-            <w:proofErr w:type="spellStart"/>
-            <w:r>
-              <w:t>requirement</w:t>
-            </w:r>
-            <w:proofErr w:type="spellEnd"/>
-            <w:r>
-              <w:t xml:space="preserve"> 1 </w:t>
+            <w:r>
+              <w:t xml:space="preserve">Information requirement 1 </w:t>
             </w:r>
             <w:r>
               <w:rPr>
@@ -2587,21 +2529,8 @@
             <w:pPr>
               <w:jc w:val="center"/>
             </w:pPr>
-            <w:proofErr w:type="spellStart"/>
-            <w:r>
-              <w:t>Information</w:t>
-            </w:r>
-            <w:proofErr w:type="spellEnd"/>
-            <w:r>
-              <w:t xml:space="preserve"> </w:t>
-            </w:r>
-            <w:proofErr w:type="spellStart"/>
-            <w:r>
-              <w:t>requirement</w:t>
-            </w:r>
-            <w:proofErr w:type="spellEnd"/>
-            <w:r>
-              <w:t xml:space="preserve"> 2 </w:t>
+            <w:r>
+              <w:t xml:space="preserve">Information requirement 2 </w:t>
             </w:r>
           </w:p>
         </w:tc>
@@ -2620,15 +2549,7 @@
               <w:jc w:val="center"/>
             </w:pPr>
             <w:r>
-              <w:t xml:space="preserve">Implementar la entidad “User </w:t>
-            </w:r>
-            <w:proofErr w:type="spellStart"/>
-            <w:r>
-              <w:t>Story</w:t>
-            </w:r>
-            <w:proofErr w:type="spellEnd"/>
-            <w:r>
-              <w:t xml:space="preserve">” </w:t>
+              <w:t xml:space="preserve">Implementar la entidad “User Story” </w:t>
             </w:r>
           </w:p>
         </w:tc>
@@ -2732,21 +2653,8 @@
             <w:pPr>
               <w:jc w:val="center"/>
             </w:pPr>
-            <w:proofErr w:type="spellStart"/>
-            <w:r>
-              <w:t>Information</w:t>
-            </w:r>
-            <w:proofErr w:type="spellEnd"/>
-            <w:r>
-              <w:t xml:space="preserve"> </w:t>
-            </w:r>
-            <w:proofErr w:type="spellStart"/>
-            <w:r>
-              <w:t>requirement</w:t>
-            </w:r>
-            <w:proofErr w:type="spellEnd"/>
-            <w:r>
-              <w:t xml:space="preserve"> 3 </w:t>
+            <w:r>
+              <w:t xml:space="preserve">Information requirement 3 </w:t>
             </w:r>
           </w:p>
         </w:tc>
@@ -2765,29 +2673,13 @@
               <w:jc w:val="center"/>
             </w:pPr>
             <w:r>
-              <w:t xml:space="preserve">Creación del </w:t>
-            </w:r>
-            <w:proofErr w:type="spellStart"/>
-            <w:r>
-              <w:t>dashboard</w:t>
-            </w:r>
-            <w:proofErr w:type="spellEnd"/>
-            <w:r>
-              <w:t xml:space="preserve"> de </w:t>
-            </w:r>
-            <w:proofErr w:type="gramStart"/>
+              <w:t xml:space="preserve">Creación del dashboard de </w:t>
+            </w:r>
             <w:r>
               <w:rPr>
                 <w:i/>
               </w:rPr>
-              <w:t>manager</w:t>
-            </w:r>
-            <w:proofErr w:type="gramEnd"/>
-            <w:r>
-              <w:rPr>
-                <w:i/>
-              </w:rPr>
-              <w:t xml:space="preserve"> </w:t>
+              <w:t xml:space="preserve">manager </w:t>
             </w:r>
           </w:p>
         </w:tc>
@@ -2891,21 +2783,8 @@
             <w:pPr>
               <w:jc w:val="center"/>
             </w:pPr>
-            <w:proofErr w:type="spellStart"/>
-            <w:r>
-              <w:t>Information</w:t>
-            </w:r>
-            <w:proofErr w:type="spellEnd"/>
-            <w:r>
-              <w:t xml:space="preserve"> </w:t>
-            </w:r>
-            <w:proofErr w:type="spellStart"/>
-            <w:r>
-              <w:t>requirement</w:t>
-            </w:r>
-            <w:proofErr w:type="spellEnd"/>
-            <w:r>
-              <w:t xml:space="preserve"> 4 </w:t>
+            <w:r>
+              <w:t xml:space="preserve">Information requirement 4 </w:t>
             </w:r>
           </w:p>
         </w:tc>
@@ -3029,21 +2908,8 @@
             <w:pPr>
               <w:jc w:val="center"/>
             </w:pPr>
-            <w:proofErr w:type="spellStart"/>
-            <w:r>
-              <w:t>Testing</w:t>
-            </w:r>
-            <w:proofErr w:type="spellEnd"/>
-            <w:r>
-              <w:t xml:space="preserve"> </w:t>
-            </w:r>
-            <w:proofErr w:type="spellStart"/>
-            <w:r>
-              <w:t>requirement</w:t>
-            </w:r>
-            <w:proofErr w:type="spellEnd"/>
-            <w:r>
-              <w:t xml:space="preserve"> </w:t>
+            <w:r>
+              <w:t xml:space="preserve">Testing requirement </w:t>
             </w:r>
           </w:p>
         </w:tc>
@@ -3062,13 +2928,8 @@
               <w:spacing w:line="239" w:lineRule="auto"/>
               <w:jc w:val="center"/>
             </w:pPr>
-            <w:proofErr w:type="spellStart"/>
-            <w:r>
-              <w:t>Tests</w:t>
-            </w:r>
-            <w:proofErr w:type="spellEnd"/>
-            <w:r>
-              <w:t xml:space="preserve"> informales para las entidades </w:t>
+            <w:r>
+              <w:t xml:space="preserve">Tests informales para las entidades </w:t>
             </w:r>
           </w:p>
           <w:p>
@@ -3087,14 +2948,12 @@
             <w:r>
               <w:t xml:space="preserve">dos roles </w:t>
             </w:r>
-            <w:proofErr w:type="gramStart"/>
             <w:r>
               <w:rPr>
                 <w:i/>
               </w:rPr>
               <w:t>manager</w:t>
             </w:r>
-            <w:proofErr w:type="gramEnd"/>
             <w:r>
               <w:t xml:space="preserve"> a las cuentas de usuario </w:t>
             </w:r>
@@ -3202,23 +3061,7 @@
               <w:jc w:val="center"/>
             </w:pPr>
             <w:r>
-              <w:t xml:space="preserve">UML </w:t>
-            </w:r>
-            <w:proofErr w:type="spellStart"/>
-            <w:r>
-              <w:t>domain</w:t>
-            </w:r>
-            <w:proofErr w:type="spellEnd"/>
-            <w:r>
-              <w:t xml:space="preserve"> </w:t>
-            </w:r>
-            <w:proofErr w:type="spellStart"/>
-            <w:r>
-              <w:t>model</w:t>
-            </w:r>
-            <w:proofErr w:type="spellEnd"/>
-            <w:r>
-              <w:t xml:space="preserve"> </w:t>
+              <w:t xml:space="preserve">UML domain model </w:t>
             </w:r>
           </w:p>
         </w:tc>
@@ -4012,7 +3855,7 @@
         </w:rPr>
       </w:pPr>
       <w:r>
-        <w:t>En este apartado, se realizará un análisis de los presupuestos estimados y reales para la realización de la segunda entrega del proyecto. Para ello, se han considerado las horas trabajadas y el costo del material informático utilizado. La mayoría de las tareas se han realizado bajo el rol de desarrollador que tiene asignado un coste de 20,00€ por hora trabajada, el resto de las horas se han realizado bajo el rol de analista que tiene asignado un coste de 30,00€ por hora trabajada.</w:t>
+        <w:t>En este apartado, se realizará un análisis de los presupuestos estimados y reales para la realización de la segunda entrega del proyecto. Para ello, se han considerado las horas trabajadas. La mayoría de las tareas se han realizado bajo el rol de desarrollador que tiene asignado un coste de 20,00€ por hora trabajada, el resto de las horas se han realizado bajo el rol de analista que tiene asignado un coste de 30,00€ por hora trabajada.</w:t>
       </w:r>
       <w:r>
         <w:rPr>
@@ -4101,7 +3944,13 @@
         <w:jc w:val="both"/>
       </w:pPr>
       <w:r>
-        <w:t>Total = 2.050€ (ordenador) + 303.33€ (entrega 1) + 345€ (entrega 2) = 2.698,33€</w:t>
+        <w:t>Total = 2.050€ (ordenador) + 303</w:t>
+      </w:r>
+      <w:r>
+        <w:t>,</w:t>
+      </w:r>
+      <w:r>
+        <w:t>33€ (entrega 1) + 345€ (entrega 2) = 2.698,33€</w:t>
       </w:r>
     </w:p>
     <w:p>
@@ -4210,7 +4059,6 @@
         <w:tblCellMar>
           <w:top w:w="65" w:type="dxa"/>
           <w:left w:w="115" w:type="dxa"/>
-          <w:bottom w:w="0" w:type="dxa"/>
           <w:right w:w="115" w:type="dxa"/>
         </w:tblCellMar>
         <w:tblLook w:val="04A0" w:firstRow="1" w:lastRow="0" w:firstColumn="1" w:lastColumn="0" w:noHBand="0" w:noVBand="1"/>
@@ -4309,21 +4157,8 @@
               <w:ind w:right="51"/>
               <w:jc w:val="center"/>
             </w:pPr>
-            <w:proofErr w:type="spellStart"/>
-            <w:r>
-              <w:t>Attend</w:t>
-            </w:r>
-            <w:proofErr w:type="spellEnd"/>
-            <w:r>
-              <w:t xml:space="preserve"> </w:t>
-            </w:r>
-            <w:proofErr w:type="spellStart"/>
-            <w:r>
-              <w:t>lectures</w:t>
-            </w:r>
-            <w:proofErr w:type="spellEnd"/>
-            <w:r>
-              <w:t xml:space="preserve"> </w:t>
+            <w:r>
+              <w:t xml:space="preserve">Attend lectures </w:t>
             </w:r>
             <w:r>
               <w:rPr>
@@ -4381,13 +4216,8 @@
               <w:ind w:right="54"/>
               <w:jc w:val="center"/>
             </w:pPr>
-            <w:proofErr w:type="spellStart"/>
-            <w:r>
-              <w:t>Learning</w:t>
-            </w:r>
-            <w:proofErr w:type="spellEnd"/>
-            <w:r>
-              <w:t xml:space="preserve"> meetings </w:t>
+            <w:r>
+              <w:t xml:space="preserve">Learning meetings </w:t>
             </w:r>
             <w:r>
               <w:rPr>
@@ -4445,21 +4275,8 @@
               <w:ind w:right="5"/>
               <w:jc w:val="center"/>
             </w:pPr>
-            <w:proofErr w:type="spellStart"/>
-            <w:r>
-              <w:t>Information</w:t>
-            </w:r>
-            <w:proofErr w:type="spellEnd"/>
-            <w:r>
-              <w:t xml:space="preserve"> </w:t>
-            </w:r>
-            <w:proofErr w:type="spellStart"/>
-            <w:r>
-              <w:t>requirement</w:t>
-            </w:r>
-            <w:proofErr w:type="spellEnd"/>
-            <w:r>
-              <w:t xml:space="preserve"> 1 </w:t>
+            <w:r>
+              <w:t xml:space="preserve">Information requirement 1 </w:t>
             </w:r>
           </w:p>
         </w:tc>
@@ -4503,21 +4320,8 @@
               <w:ind w:right="3"/>
               <w:jc w:val="center"/>
             </w:pPr>
-            <w:proofErr w:type="spellStart"/>
-            <w:r>
-              <w:t>Information</w:t>
-            </w:r>
-            <w:proofErr w:type="spellEnd"/>
-            <w:r>
-              <w:t xml:space="preserve"> </w:t>
-            </w:r>
-            <w:proofErr w:type="spellStart"/>
-            <w:r>
-              <w:t>requirement</w:t>
-            </w:r>
-            <w:proofErr w:type="spellEnd"/>
-            <w:r>
-              <w:t xml:space="preserve"> 2 </w:t>
+            <w:r>
+              <w:t xml:space="preserve">Information requirement 2 </w:t>
             </w:r>
           </w:p>
         </w:tc>
@@ -4561,21 +4365,8 @@
               <w:ind w:right="3"/>
               <w:jc w:val="center"/>
             </w:pPr>
-            <w:proofErr w:type="spellStart"/>
-            <w:r>
-              <w:t>Information</w:t>
-            </w:r>
-            <w:proofErr w:type="spellEnd"/>
-            <w:r>
-              <w:t xml:space="preserve"> </w:t>
-            </w:r>
-            <w:proofErr w:type="spellStart"/>
-            <w:r>
-              <w:t>requirement</w:t>
-            </w:r>
-            <w:proofErr w:type="spellEnd"/>
-            <w:r>
-              <w:t xml:space="preserve"> 3 </w:t>
+            <w:r>
+              <w:t xml:space="preserve">Information requirement 3 </w:t>
             </w:r>
           </w:p>
         </w:tc>
@@ -4619,21 +4410,8 @@
               <w:ind w:right="3"/>
               <w:jc w:val="center"/>
             </w:pPr>
-            <w:proofErr w:type="spellStart"/>
-            <w:r>
-              <w:t>Information</w:t>
-            </w:r>
-            <w:proofErr w:type="spellEnd"/>
-            <w:r>
-              <w:t xml:space="preserve"> </w:t>
-            </w:r>
-            <w:proofErr w:type="spellStart"/>
-            <w:r>
-              <w:t>requirement</w:t>
-            </w:r>
-            <w:proofErr w:type="spellEnd"/>
-            <w:r>
-              <w:t xml:space="preserve"> 4 </w:t>
+            <w:r>
+              <w:t xml:space="preserve">Information requirement 4 </w:t>
             </w:r>
           </w:p>
         </w:tc>
@@ -4677,21 +4455,8 @@
               <w:ind w:right="1"/>
               <w:jc w:val="center"/>
             </w:pPr>
-            <w:proofErr w:type="spellStart"/>
-            <w:r>
-              <w:t>Testing</w:t>
-            </w:r>
-            <w:proofErr w:type="spellEnd"/>
-            <w:r>
-              <w:t xml:space="preserve"> </w:t>
-            </w:r>
-            <w:proofErr w:type="spellStart"/>
-            <w:r>
-              <w:t>requirement</w:t>
-            </w:r>
-            <w:proofErr w:type="spellEnd"/>
-            <w:r>
-              <w:t xml:space="preserve"> </w:t>
+            <w:r>
+              <w:t xml:space="preserve">Testing requirement </w:t>
             </w:r>
           </w:p>
         </w:tc>
@@ -4736,23 +4501,7 @@
               <w:jc w:val="center"/>
             </w:pPr>
             <w:r>
-              <w:t xml:space="preserve">UML </w:t>
-            </w:r>
-            <w:proofErr w:type="spellStart"/>
-            <w:r>
-              <w:t>domain</w:t>
-            </w:r>
-            <w:proofErr w:type="spellEnd"/>
-            <w:r>
-              <w:t xml:space="preserve"> </w:t>
-            </w:r>
-            <w:proofErr w:type="spellStart"/>
-            <w:r>
-              <w:t>model</w:t>
-            </w:r>
-            <w:proofErr w:type="spellEnd"/>
-            <w:r>
-              <w:t xml:space="preserve"> </w:t>
+              <w:t xml:space="preserve">UML domain model </w:t>
             </w:r>
             <w:r>
               <w:rPr>
@@ -5080,37 +4829,13 @@
         <w:jc w:val="both"/>
       </w:pPr>
       <w:r>
-        <w:t>Total = 2.050€ (ordenador) + 30</w:t>
-      </w:r>
-      <w:r>
-        <w:t>9</w:t>
-      </w:r>
-      <w:r>
-        <w:t>.</w:t>
-      </w:r>
-      <w:r>
-        <w:t>66</w:t>
-      </w:r>
-      <w:r>
-        <w:t>€ (entrega 1) + 3</w:t>
-      </w:r>
-      <w:r>
-        <w:t>28</w:t>
-      </w:r>
-      <w:r>
-        <w:t>€ (entrega 2) = 2.6</w:t>
-      </w:r>
-      <w:r>
-        <w:t>87</w:t>
+        <w:t>Total = 2.050€ (ordenador) + 309</w:t>
       </w:r>
       <w:r>
         <w:t>,</w:t>
       </w:r>
       <w:r>
-        <w:t>66</w:t>
-      </w:r>
-      <w:r>
-        <w:t>€</w:t>
+        <w:t>66€ (entrega 1) + 328€ (entrega 2) = 2.687,66€</w:t>
       </w:r>
     </w:p>
     <w:p>

</xml_diff>